<commit_message>
added to software testing plan
</commit_message>
<xml_diff>
--- a/Stage 5/Software-Testing-Plan.docx
+++ b/Stage 5/Software-Testing-Plan.docx
@@ -221,16 +221,16 @@
     <w:tbl>
       <w:tblPr>
         <w:tblStyle w:val="TableGrid"/>
-        <w:tblW w:w="9979" w:type="dxa"/>
+        <w:tblW w:w="10410" w:type="dxa"/>
         <w:tblLook w:val="04A0" w:firstRow="1" w:lastRow="0" w:firstColumn="1" w:lastColumn="0" w:noHBand="0" w:noVBand="1"/>
       </w:tblPr>
       <w:tblGrid>
         <w:gridCol w:w="850"/>
         <w:gridCol w:w="1550"/>
         <w:gridCol w:w="1587"/>
-        <w:gridCol w:w="2430"/>
+        <w:gridCol w:w="2344"/>
         <w:gridCol w:w="1620"/>
-        <w:gridCol w:w="1103"/>
+        <w:gridCol w:w="1620"/>
         <w:gridCol w:w="839"/>
       </w:tblGrid>
       <w:tr>
@@ -249,7 +249,6 @@
                 <w:bCs/>
               </w:rPr>
             </w:pPr>
-            <w:proofErr w:type="spellStart"/>
             <w:r>
               <w:rPr>
                 <w:rFonts w:cstheme="minorHAnsi"/>
@@ -258,7 +257,6 @@
               </w:rPr>
               <w:t>TestID</w:t>
             </w:r>
-            <w:proofErr w:type="spellEnd"/>
           </w:p>
         </w:tc>
         <w:tc>
@@ -307,7 +305,7 @@
         </w:tc>
         <w:tc>
           <w:tcPr>
-            <w:tcW w:w="2430" w:type="dxa"/>
+            <w:tcW w:w="2344" w:type="dxa"/>
           </w:tcPr>
           <w:p>
             <w:pPr>
@@ -351,7 +349,7 @@
         </w:tc>
         <w:tc>
           <w:tcPr>
-            <w:tcW w:w="1103" w:type="dxa"/>
+            <w:tcW w:w="1620" w:type="dxa"/>
           </w:tcPr>
           <w:p>
             <w:pPr>
@@ -454,7 +452,7 @@
         </w:tc>
         <w:tc>
           <w:tcPr>
-            <w:tcW w:w="2430" w:type="dxa"/>
+            <w:tcW w:w="2344" w:type="dxa"/>
           </w:tcPr>
           <w:p>
             <w:pPr>
@@ -471,19 +469,7 @@
               <w:rPr>
                 <w:rFonts w:cstheme="minorHAnsi"/>
               </w:rPr>
-              <w:t>User provides username</w:t>
-            </w:r>
-            <w:r>
-              <w:rPr>
-                <w:rFonts w:cstheme="minorHAnsi"/>
-              </w:rPr>
-              <w:t>,</w:t>
-            </w:r>
-            <w:r>
-              <w:rPr>
-                <w:rFonts w:cstheme="minorHAnsi"/>
-              </w:rPr>
-              <w:t xml:space="preserve"> password and requested access rights.</w:t>
+              <w:t>User provides username, password and requested access rights.</w:t>
             </w:r>
           </w:p>
           <w:p>
@@ -561,14 +547,20 @@
         </w:tc>
         <w:tc>
           <w:tcPr>
-            <w:tcW w:w="1103" w:type="dxa"/>
-          </w:tcPr>
-          <w:p>
-            <w:pPr>
-              <w:rPr>
-                <w:rFonts w:cstheme="minorHAnsi"/>
-              </w:rPr>
-            </w:pPr>
+            <w:tcW w:w="1620" w:type="dxa"/>
+          </w:tcPr>
+          <w:p>
+            <w:pPr>
+              <w:rPr>
+                <w:rFonts w:cstheme="minorHAnsi"/>
+              </w:rPr>
+            </w:pPr>
+            <w:r>
+              <w:rPr>
+                <w:rFonts w:cstheme="minorHAnsi"/>
+              </w:rPr>
+              <w:t xml:space="preserve">User is authenticated and has the correct access rights </w:t>
+            </w:r>
           </w:p>
         </w:tc>
         <w:tc>
@@ -581,6 +573,12 @@
                 <w:rFonts w:cstheme="minorHAnsi"/>
               </w:rPr>
             </w:pPr>
+            <w:r>
+              <w:rPr>
+                <w:rFonts w:cstheme="minorHAnsi"/>
+              </w:rPr>
+              <w:t>Pass</w:t>
+            </w:r>
           </w:p>
         </w:tc>
       </w:tr>
@@ -644,7 +642,7 @@
         </w:tc>
         <w:tc>
           <w:tcPr>
-            <w:tcW w:w="2430" w:type="dxa"/>
+            <w:tcW w:w="2344" w:type="dxa"/>
           </w:tcPr>
           <w:p>
             <w:pPr>
@@ -721,14 +719,20 @@
         </w:tc>
         <w:tc>
           <w:tcPr>
-            <w:tcW w:w="1103" w:type="dxa"/>
-          </w:tcPr>
-          <w:p>
-            <w:pPr>
-              <w:rPr>
-                <w:rFonts w:cstheme="minorHAnsi"/>
-              </w:rPr>
-            </w:pPr>
+            <w:tcW w:w="1620" w:type="dxa"/>
+          </w:tcPr>
+          <w:p>
+            <w:pPr>
+              <w:rPr>
+                <w:rFonts w:cstheme="minorHAnsi"/>
+              </w:rPr>
+            </w:pPr>
+            <w:r>
+              <w:rPr>
+                <w:rFonts w:cstheme="minorHAnsi"/>
+              </w:rPr>
+              <w:t>User is logged out and no longer has access rights</w:t>
+            </w:r>
           </w:p>
         </w:tc>
         <w:tc>
@@ -741,6 +745,12 @@
                 <w:rFonts w:cstheme="minorHAnsi"/>
               </w:rPr>
             </w:pPr>
+            <w:r>
+              <w:rPr>
+                <w:rFonts w:cstheme="minorHAnsi"/>
+              </w:rPr>
+              <w:t>Pass</w:t>
+            </w:r>
           </w:p>
         </w:tc>
       </w:tr>
@@ -804,7 +814,7 @@
         </w:tc>
         <w:tc>
           <w:tcPr>
-            <w:tcW w:w="2430" w:type="dxa"/>
+            <w:tcW w:w="2344" w:type="dxa"/>
           </w:tcPr>
           <w:p>
             <w:pPr>
@@ -900,14 +910,32 @@
         </w:tc>
         <w:tc>
           <w:tcPr>
-            <w:tcW w:w="1103" w:type="dxa"/>
-          </w:tcPr>
-          <w:p>
-            <w:pPr>
-              <w:rPr>
-                <w:rFonts w:cstheme="minorHAnsi"/>
-              </w:rPr>
-            </w:pPr>
+            <w:tcW w:w="1620" w:type="dxa"/>
+          </w:tcPr>
+          <w:p>
+            <w:pPr>
+              <w:rPr>
+                <w:rFonts w:cstheme="minorHAnsi"/>
+              </w:rPr>
+            </w:pPr>
+            <w:r>
+              <w:rPr>
+                <w:rFonts w:cstheme="minorHAnsi"/>
+              </w:rPr>
+              <w:t>User</w:t>
+            </w:r>
+            <w:r>
+              <w:rPr>
+                <w:rFonts w:cstheme="minorHAnsi"/>
+              </w:rPr>
+              <w:t>’</w:t>
+            </w:r>
+            <w:r>
+              <w:rPr>
+                <w:rFonts w:cstheme="minorHAnsi"/>
+              </w:rPr>
+              <w:t xml:space="preserve">s authorisations are checked, and access is either granted or denied depending on check.  </w:t>
+            </w:r>
           </w:p>
         </w:tc>
         <w:tc>
@@ -920,6 +948,12 @@
                 <w:rFonts w:cstheme="minorHAnsi"/>
               </w:rPr>
             </w:pPr>
+            <w:r>
+              <w:rPr>
+                <w:rFonts w:cstheme="minorHAnsi"/>
+              </w:rPr>
+              <w:t>Pass</w:t>
+            </w:r>
           </w:p>
         </w:tc>
       </w:tr>
@@ -990,7 +1024,7 @@
         </w:tc>
         <w:tc>
           <w:tcPr>
-            <w:tcW w:w="2430" w:type="dxa"/>
+            <w:tcW w:w="2344" w:type="dxa"/>
           </w:tcPr>
           <w:p>
             <w:pPr>
@@ -1085,32 +1119,26 @@
               <w:rPr>
                 <w:rFonts w:cstheme="minorHAnsi"/>
               </w:rPr>
-              <w:t xml:space="preserve">User </w:t>
-            </w:r>
-            <w:r>
-              <w:rPr>
-                <w:rFonts w:cstheme="minorHAnsi"/>
-              </w:rPr>
-              <w:t>can</w:t>
-            </w:r>
-            <w:r>
-              <w:rPr>
-                <w:rFonts w:cstheme="minorHAnsi"/>
-              </w:rPr>
-              <w:t xml:space="preserve"> access and read personal detail record.</w:t>
-            </w:r>
-          </w:p>
-        </w:tc>
-        <w:tc>
-          <w:tcPr>
-            <w:tcW w:w="1103" w:type="dxa"/>
-          </w:tcPr>
-          <w:p>
-            <w:pPr>
-              <w:rPr>
-                <w:rFonts w:cstheme="minorHAnsi"/>
-              </w:rPr>
-            </w:pPr>
+              <w:t>User can access and read personal detail record.</w:t>
+            </w:r>
+          </w:p>
+        </w:tc>
+        <w:tc>
+          <w:tcPr>
+            <w:tcW w:w="1620" w:type="dxa"/>
+          </w:tcPr>
+          <w:p>
+            <w:pPr>
+              <w:rPr>
+                <w:rFonts w:cstheme="minorHAnsi"/>
+              </w:rPr>
+            </w:pPr>
+            <w:r>
+              <w:rPr>
+                <w:rFonts w:cstheme="minorHAnsi"/>
+              </w:rPr>
+              <w:t>User can access and read personal detail record.</w:t>
+            </w:r>
           </w:p>
         </w:tc>
         <w:tc>
@@ -1123,6 +1151,12 @@
                 <w:rFonts w:cstheme="minorHAnsi"/>
               </w:rPr>
             </w:pPr>
+            <w:r>
+              <w:rPr>
+                <w:rFonts w:cstheme="minorHAnsi"/>
+              </w:rPr>
+              <w:t>Pass</w:t>
+            </w:r>
           </w:p>
         </w:tc>
       </w:tr>
@@ -1186,7 +1220,7 @@
         </w:tc>
         <w:tc>
           <w:tcPr>
-            <w:tcW w:w="2430" w:type="dxa"/>
+            <w:tcW w:w="2344" w:type="dxa"/>
           </w:tcPr>
           <w:p>
             <w:pPr>
@@ -1281,14 +1315,20 @@
         </w:tc>
         <w:tc>
           <w:tcPr>
-            <w:tcW w:w="1103" w:type="dxa"/>
-          </w:tcPr>
-          <w:p>
-            <w:pPr>
-              <w:rPr>
-                <w:rFonts w:cstheme="minorHAnsi"/>
-              </w:rPr>
-            </w:pPr>
+            <w:tcW w:w="1620" w:type="dxa"/>
+          </w:tcPr>
+          <w:p>
+            <w:pPr>
+              <w:rPr>
+                <w:rFonts w:cstheme="minorHAnsi"/>
+              </w:rPr>
+            </w:pPr>
+            <w:r>
+              <w:rPr>
+                <w:rFonts w:cstheme="minorHAnsi"/>
+              </w:rPr>
+              <w:t>HR Employee is able create new personal detail record in HR database.</w:t>
+            </w:r>
           </w:p>
         </w:tc>
         <w:tc>
@@ -1301,6 +1341,12 @@
                 <w:rFonts w:cstheme="minorHAnsi"/>
               </w:rPr>
             </w:pPr>
+            <w:r>
+              <w:rPr>
+                <w:rFonts w:cstheme="minorHAnsi"/>
+              </w:rPr>
+              <w:t>Pass</w:t>
+            </w:r>
           </w:p>
         </w:tc>
       </w:tr>
@@ -1370,7 +1416,7 @@
         </w:tc>
         <w:tc>
           <w:tcPr>
-            <w:tcW w:w="2430" w:type="dxa"/>
+            <w:tcW w:w="2344" w:type="dxa"/>
           </w:tcPr>
           <w:p>
             <w:pPr>
@@ -1447,14 +1493,20 @@
         </w:tc>
         <w:tc>
           <w:tcPr>
-            <w:tcW w:w="1103" w:type="dxa"/>
-          </w:tcPr>
-          <w:p>
-            <w:pPr>
-              <w:rPr>
-                <w:rFonts w:cstheme="minorHAnsi"/>
-              </w:rPr>
-            </w:pPr>
+            <w:tcW w:w="1620" w:type="dxa"/>
+          </w:tcPr>
+          <w:p>
+            <w:pPr>
+              <w:rPr>
+                <w:rFonts w:cstheme="minorHAnsi"/>
+              </w:rPr>
+            </w:pPr>
+            <w:r>
+              <w:rPr>
+                <w:rFonts w:cstheme="minorHAnsi"/>
+              </w:rPr>
+              <w:t>HR Employee is able to amend personal detail records.</w:t>
+            </w:r>
           </w:p>
         </w:tc>
         <w:tc>
@@ -1467,6 +1519,12 @@
                 <w:rFonts w:cstheme="minorHAnsi"/>
               </w:rPr>
             </w:pPr>
+            <w:r>
+              <w:rPr>
+                <w:rFonts w:cstheme="minorHAnsi"/>
+              </w:rPr>
+              <w:t>Pass</w:t>
+            </w:r>
           </w:p>
         </w:tc>
       </w:tr>
@@ -1536,7 +1594,7 @@
         </w:tc>
         <w:tc>
           <w:tcPr>
-            <w:tcW w:w="2430" w:type="dxa"/>
+            <w:tcW w:w="2344" w:type="dxa"/>
           </w:tcPr>
           <w:p>
             <w:pPr>
@@ -1649,14 +1707,20 @@
         </w:tc>
         <w:tc>
           <w:tcPr>
-            <w:tcW w:w="1103" w:type="dxa"/>
-          </w:tcPr>
-          <w:p>
-            <w:pPr>
-              <w:rPr>
-                <w:rFonts w:cstheme="minorHAnsi"/>
-              </w:rPr>
-            </w:pPr>
+            <w:tcW w:w="1620" w:type="dxa"/>
+          </w:tcPr>
+          <w:p>
+            <w:pPr>
+              <w:rPr>
+                <w:rFonts w:cstheme="minorHAnsi"/>
+              </w:rPr>
+            </w:pPr>
+            <w:r>
+              <w:rPr>
+                <w:rFonts w:cstheme="minorHAnsi"/>
+              </w:rPr>
+              <w:t>Employee creates new review record in the HR database.</w:t>
+            </w:r>
           </w:p>
         </w:tc>
         <w:tc>
@@ -1669,6 +1733,12 @@
                 <w:rFonts w:cstheme="minorHAnsi"/>
               </w:rPr>
             </w:pPr>
+            <w:r>
+              <w:rPr>
+                <w:rFonts w:cstheme="minorHAnsi"/>
+              </w:rPr>
+              <w:t>Pass</w:t>
+            </w:r>
           </w:p>
         </w:tc>
       </w:tr>
@@ -1733,7 +1803,7 @@
         </w:tc>
         <w:tc>
           <w:tcPr>
-            <w:tcW w:w="2430" w:type="dxa"/>
+            <w:tcW w:w="2344" w:type="dxa"/>
           </w:tcPr>
           <w:p>
             <w:pPr>
@@ -1828,14 +1898,20 @@
         </w:tc>
         <w:tc>
           <w:tcPr>
-            <w:tcW w:w="1103" w:type="dxa"/>
-          </w:tcPr>
-          <w:p>
-            <w:pPr>
-              <w:rPr>
-                <w:rFonts w:cstheme="minorHAnsi"/>
-              </w:rPr>
-            </w:pPr>
+            <w:tcW w:w="1620" w:type="dxa"/>
+          </w:tcPr>
+          <w:p>
+            <w:pPr>
+              <w:rPr>
+                <w:rFonts w:cstheme="minorHAnsi"/>
+              </w:rPr>
+            </w:pPr>
+            <w:r>
+              <w:rPr>
+                <w:rFonts w:cstheme="minorHAnsi"/>
+              </w:rPr>
+              <w:t>User is able to read review record.</w:t>
+            </w:r>
           </w:p>
         </w:tc>
         <w:tc>
@@ -1848,6 +1924,12 @@
                 <w:rFonts w:cstheme="minorHAnsi"/>
               </w:rPr>
             </w:pPr>
+            <w:r>
+              <w:rPr>
+                <w:rFonts w:cstheme="minorHAnsi"/>
+              </w:rPr>
+              <w:t>Pass</w:t>
+            </w:r>
           </w:p>
         </w:tc>
       </w:tr>
@@ -1911,7 +1993,7 @@
         </w:tc>
         <w:tc>
           <w:tcPr>
-            <w:tcW w:w="2430" w:type="dxa"/>
+            <w:tcW w:w="2344" w:type="dxa"/>
           </w:tcPr>
           <w:p>
             <w:pPr>
@@ -2006,14 +2088,20 @@
         </w:tc>
         <w:tc>
           <w:tcPr>
-            <w:tcW w:w="1103" w:type="dxa"/>
-          </w:tcPr>
-          <w:p>
-            <w:pPr>
-              <w:rPr>
-                <w:rFonts w:cstheme="minorHAnsi"/>
-              </w:rPr>
-            </w:pPr>
+            <w:tcW w:w="1620" w:type="dxa"/>
+          </w:tcPr>
+          <w:p>
+            <w:pPr>
+              <w:rPr>
+                <w:rFonts w:cstheme="minorHAnsi"/>
+              </w:rPr>
+            </w:pPr>
+            <w:r>
+              <w:rPr>
+                <w:rFonts w:cstheme="minorHAnsi"/>
+              </w:rPr>
+              <w:t>User is able to amend review record.</w:t>
+            </w:r>
           </w:p>
         </w:tc>
         <w:tc>
@@ -2026,6 +2114,12 @@
                 <w:rFonts w:cstheme="minorHAnsi"/>
               </w:rPr>
             </w:pPr>
+            <w:r>
+              <w:rPr>
+                <w:rFonts w:cstheme="minorHAnsi"/>
+              </w:rPr>
+              <w:t>Pass</w:t>
+            </w:r>
           </w:p>
         </w:tc>
       </w:tr>
@@ -2089,7 +2183,7 @@
         </w:tc>
         <w:tc>
           <w:tcPr>
-            <w:tcW w:w="2430" w:type="dxa"/>
+            <w:tcW w:w="2344" w:type="dxa"/>
           </w:tcPr>
           <w:p>
             <w:pPr>
@@ -2184,14 +2278,20 @@
         </w:tc>
         <w:tc>
           <w:tcPr>
-            <w:tcW w:w="1103" w:type="dxa"/>
-          </w:tcPr>
-          <w:p>
-            <w:pPr>
-              <w:rPr>
-                <w:rFonts w:cstheme="minorHAnsi"/>
-              </w:rPr>
-            </w:pPr>
+            <w:tcW w:w="1620" w:type="dxa"/>
+          </w:tcPr>
+          <w:p>
+            <w:pPr>
+              <w:rPr>
+                <w:rFonts w:cstheme="minorHAnsi"/>
+              </w:rPr>
+            </w:pPr>
+            <w:r>
+              <w:rPr>
+                <w:rFonts w:cstheme="minorHAnsi"/>
+              </w:rPr>
+              <w:t>User is able to read past completed record.</w:t>
+            </w:r>
           </w:p>
         </w:tc>
         <w:tc>
@@ -2204,6 +2304,12 @@
                 <w:rFonts w:cstheme="minorHAnsi"/>
               </w:rPr>
             </w:pPr>
+            <w:r>
+              <w:rPr>
+                <w:rFonts w:cstheme="minorHAnsi"/>
+              </w:rPr>
+              <w:t>Pass</w:t>
+            </w:r>
           </w:p>
         </w:tc>
       </w:tr>
@@ -2267,7 +2373,7 @@
         </w:tc>
         <w:tc>
           <w:tcPr>
-            <w:tcW w:w="2430" w:type="dxa"/>
+            <w:tcW w:w="2344" w:type="dxa"/>
           </w:tcPr>
           <w:p>
             <w:pPr>
@@ -2338,7 +2444,14 @@
               <w:rPr>
                 <w:rFonts w:cstheme="minorHAnsi"/>
               </w:rPr>
-              <w:t>HR Employee is informed of the completed review.</w:t>
+              <w:t xml:space="preserve">HR Employee is informed of the </w:t>
+            </w:r>
+            <w:r>
+              <w:rPr>
+                <w:rFonts w:cstheme="minorHAnsi"/>
+              </w:rPr>
+              <w:lastRenderedPageBreak/>
+              <w:t>completed review.</w:t>
             </w:r>
           </w:p>
           <w:p>
@@ -2363,20 +2476,27 @@
               <w:rPr>
                 <w:rFonts w:cstheme="minorHAnsi"/>
               </w:rPr>
+              <w:lastRenderedPageBreak/>
               <w:t xml:space="preserve">Review is completed and added to database. </w:t>
             </w:r>
           </w:p>
         </w:tc>
         <w:tc>
           <w:tcPr>
-            <w:tcW w:w="1103" w:type="dxa"/>
-          </w:tcPr>
-          <w:p>
-            <w:pPr>
-              <w:rPr>
-                <w:rFonts w:cstheme="minorHAnsi"/>
-              </w:rPr>
-            </w:pPr>
+            <w:tcW w:w="1620" w:type="dxa"/>
+          </w:tcPr>
+          <w:p>
+            <w:pPr>
+              <w:rPr>
+                <w:rFonts w:cstheme="minorHAnsi"/>
+              </w:rPr>
+            </w:pPr>
+            <w:r>
+              <w:rPr>
+                <w:rFonts w:cstheme="minorHAnsi"/>
+              </w:rPr>
+              <w:t xml:space="preserve">Review is completed and added to database. </w:t>
+            </w:r>
           </w:p>
         </w:tc>
         <w:tc>
@@ -2389,6 +2509,12 @@
                 <w:rFonts w:cstheme="minorHAnsi"/>
               </w:rPr>
             </w:pPr>
+            <w:r>
+              <w:rPr>
+                <w:rFonts w:cstheme="minorHAnsi"/>
+              </w:rPr>
+              <w:t>Pass</w:t>
+            </w:r>
           </w:p>
         </w:tc>
       </w:tr>
@@ -2410,7 +2536,6 @@
               <w:rPr>
                 <w:rFonts w:cstheme="minorHAnsi"/>
               </w:rPr>
-              <w:lastRenderedPageBreak/>
               <w:t>12</w:t>
             </w:r>
           </w:p>
@@ -2453,7 +2578,7 @@
         </w:tc>
         <w:tc>
           <w:tcPr>
-            <w:tcW w:w="2430" w:type="dxa"/>
+            <w:tcW w:w="2344" w:type="dxa"/>
           </w:tcPr>
           <w:p>
             <w:pPr>
@@ -2560,13 +2685,7 @@
               <w:rPr>
                 <w:rFonts w:cstheme="minorHAnsi"/>
               </w:rPr>
-              <w:t xml:space="preserve">A reviewer is added to carry out the </w:t>
-            </w:r>
-            <w:r>
-              <w:rPr>
-                <w:rFonts w:cstheme="minorHAnsi"/>
-              </w:rPr>
-              <w:t xml:space="preserve">review. </w:t>
+              <w:t xml:space="preserve">A reviewer is added to carry out the review. </w:t>
             </w:r>
             <w:r>
               <w:rPr>
@@ -2578,14 +2697,26 @@
         </w:tc>
         <w:tc>
           <w:tcPr>
-            <w:tcW w:w="1103" w:type="dxa"/>
-          </w:tcPr>
-          <w:p>
-            <w:pPr>
-              <w:rPr>
-                <w:rFonts w:cstheme="minorHAnsi"/>
-              </w:rPr>
-            </w:pPr>
+            <w:tcW w:w="1620" w:type="dxa"/>
+          </w:tcPr>
+          <w:p>
+            <w:pPr>
+              <w:rPr>
+                <w:rFonts w:cstheme="minorHAnsi"/>
+              </w:rPr>
+            </w:pPr>
+            <w:r>
+              <w:rPr>
+                <w:rFonts w:cstheme="minorHAnsi"/>
+              </w:rPr>
+              <w:t xml:space="preserve">A reviewer is added to carry out the review. </w:t>
+            </w:r>
+            <w:r>
+              <w:rPr>
+                <w:rFonts w:cstheme="minorHAnsi"/>
+              </w:rPr>
+              <w:softHyphen/>
+            </w:r>
           </w:p>
         </w:tc>
         <w:tc>
@@ -2598,6 +2729,14 @@
                 <w:rFonts w:cstheme="minorHAnsi"/>
               </w:rPr>
             </w:pPr>
+            <w:r>
+              <w:rPr>
+                <w:rFonts w:cstheme="minorHAnsi"/>
+              </w:rPr>
+              <w:t>Pass</w:t>
+            </w:r>
+            <w:bookmarkStart w:id="0" w:name="_GoBack"/>
+            <w:bookmarkEnd w:id="0"/>
           </w:p>
         </w:tc>
       </w:tr>
@@ -2696,8 +2835,6 @@
         </w:rPr>
         <w:t>We used JUnit tests along with automated Gradle tasks. We also used automated Pipeline JUnit tests.</w:t>
       </w:r>
-      <w:bookmarkStart w:id="0" w:name="_GoBack"/>
-      <w:bookmarkEnd w:id="0"/>
     </w:p>
     <w:sectPr>
       <w:pgSz w:w="11900" w:h="16840"/>
@@ -4676,6 +4813,7 @@
     <w:lsdException w:name="HTML Sample" w:semiHidden="1" w:unhideWhenUsed="1"/>
     <w:lsdException w:name="HTML Typewriter" w:semiHidden="1" w:unhideWhenUsed="1"/>
     <w:lsdException w:name="HTML Variable" w:semiHidden="1" w:unhideWhenUsed="1"/>
+    <w:lsdException w:name="Normal Table" w:semiHidden="1" w:unhideWhenUsed="1"/>
     <w:lsdException w:name="annotation subject" w:semiHidden="1" w:unhideWhenUsed="1"/>
     <w:lsdException w:name="No List" w:semiHidden="1" w:unhideWhenUsed="1"/>
     <w:lsdException w:name="Outline List 1" w:semiHidden="1" w:unhideWhenUsed="1"/>
@@ -4722,8 +4860,10 @@
     <w:lsdException w:name="Table Subtle 2" w:semiHidden="1" w:unhideWhenUsed="1"/>
     <w:lsdException w:name="Table Web 1" w:semiHidden="1" w:unhideWhenUsed="1"/>
     <w:lsdException w:name="Table Web 2" w:semiHidden="1" w:unhideWhenUsed="1"/>
+    <w:lsdException w:name="Table Web 3" w:semiHidden="1" w:unhideWhenUsed="1"/>
     <w:lsdException w:name="Balloon Text" w:semiHidden="1" w:unhideWhenUsed="1"/>
     <w:lsdException w:name="Table Grid" w:uiPriority="39"/>
+    <w:lsdException w:name="Table Theme" w:semiHidden="1" w:unhideWhenUsed="1"/>
     <w:lsdException w:name="Placeholder Text" w:semiHidden="1"/>
     <w:lsdException w:name="No Spacing" w:uiPriority="1" w:qFormat="1"/>
     <w:lsdException w:name="Light Shading" w:uiPriority="60"/>

</xml_diff>